<commit_message>
Add next step on notes
</commit_message>
<xml_diff>
--- a/Notes projet.docx
+++ b/Notes projet.docx
@@ -1491,11 +1491,88 @@
     <w:p/>
     <w:p/>
     <w:p/>
-    <w:p/>
-    <w:p/>
-    <w:p/>
-    <w:p/>
-    <w:p/>
+    <w:p>
+      <w:pPr>
+        <w:rPr>
+          <w:b/>
+          <w:bCs/>
+          <w:sz w:val="28"/>
+          <w:szCs w:val="28"/>
+        </w:rPr>
+      </w:pPr>
+      <w:r>
+        <w:rPr>
+          <w:b/>
+          <w:bCs/>
+          <w:sz w:val="28"/>
+          <w:szCs w:val="28"/>
+        </w:rPr>
+        <w:t>Prochaine étapes :</w:t>
+      </w:r>
+    </w:p>
+    <w:p>
+      <w:pPr>
+        <w:pStyle w:val="Paragraphedeliste"/>
+        <w:numPr>
+          <w:ilvl w:val="0"/>
+          <w:numId w:val="7"/>
+        </w:numPr>
+      </w:pPr>
+      <w:r>
+        <w:t>Remplir entités</w:t>
+      </w:r>
+    </w:p>
+    <w:p>
+      <w:pPr>
+        <w:pStyle w:val="Paragraphedeliste"/>
+        <w:numPr>
+          <w:ilvl w:val="0"/>
+          <w:numId w:val="7"/>
+        </w:numPr>
+      </w:pPr>
+      <w:r>
+        <w:t>Créer services et repository associés</w:t>
+      </w:r>
+    </w:p>
+    <w:p>
+      <w:pPr>
+        <w:pStyle w:val="Paragraphedeliste"/>
+        <w:numPr>
+          <w:ilvl w:val="0"/>
+          <w:numId w:val="7"/>
+        </w:numPr>
+      </w:pPr>
+      <w:r>
+        <w:t>Créer remplissage de la BDD dans un module « data »</w:t>
+      </w:r>
+    </w:p>
+    <w:p>
+      <w:pPr>
+        <w:pStyle w:val="Paragraphedeliste"/>
+        <w:numPr>
+          <w:ilvl w:val="0"/>
+          <w:numId w:val="7"/>
+        </w:numPr>
+      </w:pPr>
+      <w:r>
+        <w:t>Créer vues</w:t>
+      </w:r>
+    </w:p>
+    <w:p>
+      <w:pPr>
+        <w:pStyle w:val="Paragraphedeliste"/>
+        <w:numPr>
+          <w:ilvl w:val="0"/>
+          <w:numId w:val="7"/>
+        </w:numPr>
+      </w:pPr>
+      <w:r>
+        <w:t>Créer contrôleurs de vu</w:t>
+      </w:r>
+      <w:r>
+        <w:t>es</w:t>
+      </w:r>
+    </w:p>
     <w:sectPr>
       <w:pgSz w:w="11906" w:h="16838"/>
       <w:pgMar w:top="1417" w:right="1417" w:bottom="1417" w:left="1417" w:header="708" w:footer="708" w:gutter="0"/>
@@ -1848,6 +1925,119 @@
     </w:lvl>
   </w:abstractNum>
   <w:abstractNum w:abstractNumId="3" w15:restartNumberingAfterBreak="0">
+    <w:nsid w:val="393C0233"/>
+    <w:multiLevelType w:val="hybridMultilevel"/>
+    <w:tmpl w:val="1B3C2346"/>
+    <w:lvl w:ilvl="0" w:tplc="040C0001">
+      <w:start w:val="1"/>
+      <w:numFmt w:val="bullet"/>
+      <w:lvlText w:val=""/>
+      <w:lvlJc w:val="left"/>
+      <w:pPr>
+        <w:ind w:left="720" w:hanging="360"/>
+      </w:pPr>
+      <w:rPr>
+        <w:rFonts w:ascii="Symbol" w:hAnsi="Symbol" w:hint="default"/>
+      </w:rPr>
+    </w:lvl>
+    <w:lvl w:ilvl="1" w:tplc="040C0003" w:tentative="1">
+      <w:start w:val="1"/>
+      <w:numFmt w:val="bullet"/>
+      <w:lvlText w:val="o"/>
+      <w:lvlJc w:val="left"/>
+      <w:pPr>
+        <w:ind w:left="1440" w:hanging="360"/>
+      </w:pPr>
+      <w:rPr>
+        <w:rFonts w:ascii="Courier New" w:hAnsi="Courier New" w:cs="Courier New" w:hint="default"/>
+      </w:rPr>
+    </w:lvl>
+    <w:lvl w:ilvl="2" w:tplc="040C0005" w:tentative="1">
+      <w:start w:val="1"/>
+      <w:numFmt w:val="bullet"/>
+      <w:lvlText w:val=""/>
+      <w:lvlJc w:val="left"/>
+      <w:pPr>
+        <w:ind w:left="2160" w:hanging="360"/>
+      </w:pPr>
+      <w:rPr>
+        <w:rFonts w:ascii="Wingdings" w:hAnsi="Wingdings" w:hint="default"/>
+      </w:rPr>
+    </w:lvl>
+    <w:lvl w:ilvl="3" w:tplc="040C0001" w:tentative="1">
+      <w:start w:val="1"/>
+      <w:numFmt w:val="bullet"/>
+      <w:lvlText w:val=""/>
+      <w:lvlJc w:val="left"/>
+      <w:pPr>
+        <w:ind w:left="2880" w:hanging="360"/>
+      </w:pPr>
+      <w:rPr>
+        <w:rFonts w:ascii="Symbol" w:hAnsi="Symbol" w:hint="default"/>
+      </w:rPr>
+    </w:lvl>
+    <w:lvl w:ilvl="4" w:tplc="040C0003" w:tentative="1">
+      <w:start w:val="1"/>
+      <w:numFmt w:val="bullet"/>
+      <w:lvlText w:val="o"/>
+      <w:lvlJc w:val="left"/>
+      <w:pPr>
+        <w:ind w:left="3600" w:hanging="360"/>
+      </w:pPr>
+      <w:rPr>
+        <w:rFonts w:ascii="Courier New" w:hAnsi="Courier New" w:cs="Courier New" w:hint="default"/>
+      </w:rPr>
+    </w:lvl>
+    <w:lvl w:ilvl="5" w:tplc="040C0005" w:tentative="1">
+      <w:start w:val="1"/>
+      <w:numFmt w:val="bullet"/>
+      <w:lvlText w:val=""/>
+      <w:lvlJc w:val="left"/>
+      <w:pPr>
+        <w:ind w:left="4320" w:hanging="360"/>
+      </w:pPr>
+      <w:rPr>
+        <w:rFonts w:ascii="Wingdings" w:hAnsi="Wingdings" w:hint="default"/>
+      </w:rPr>
+    </w:lvl>
+    <w:lvl w:ilvl="6" w:tplc="040C0001" w:tentative="1">
+      <w:start w:val="1"/>
+      <w:numFmt w:val="bullet"/>
+      <w:lvlText w:val=""/>
+      <w:lvlJc w:val="left"/>
+      <w:pPr>
+        <w:ind w:left="5040" w:hanging="360"/>
+      </w:pPr>
+      <w:rPr>
+        <w:rFonts w:ascii="Symbol" w:hAnsi="Symbol" w:hint="default"/>
+      </w:rPr>
+    </w:lvl>
+    <w:lvl w:ilvl="7" w:tplc="040C0003" w:tentative="1">
+      <w:start w:val="1"/>
+      <w:numFmt w:val="bullet"/>
+      <w:lvlText w:val="o"/>
+      <w:lvlJc w:val="left"/>
+      <w:pPr>
+        <w:ind w:left="5760" w:hanging="360"/>
+      </w:pPr>
+      <w:rPr>
+        <w:rFonts w:ascii="Courier New" w:hAnsi="Courier New" w:cs="Courier New" w:hint="default"/>
+      </w:rPr>
+    </w:lvl>
+    <w:lvl w:ilvl="8" w:tplc="040C0005" w:tentative="1">
+      <w:start w:val="1"/>
+      <w:numFmt w:val="bullet"/>
+      <w:lvlText w:val=""/>
+      <w:lvlJc w:val="left"/>
+      <w:pPr>
+        <w:ind w:left="6480" w:hanging="360"/>
+      </w:pPr>
+      <w:rPr>
+        <w:rFonts w:ascii="Wingdings" w:hAnsi="Wingdings" w:hint="default"/>
+      </w:rPr>
+    </w:lvl>
+  </w:abstractNum>
+  <w:abstractNum w:abstractNumId="4" w15:restartNumberingAfterBreak="0">
     <w:nsid w:val="3BFB5F88"/>
     <w:multiLevelType w:val="hybridMultilevel"/>
     <w:tmpl w:val="711CCB88"/>
@@ -1960,7 +2150,7 @@
       </w:rPr>
     </w:lvl>
   </w:abstractNum>
-  <w:abstractNum w:abstractNumId="4" w15:restartNumberingAfterBreak="0">
+  <w:abstractNum w:abstractNumId="5" w15:restartNumberingAfterBreak="0">
     <w:nsid w:val="580F0CBC"/>
     <w:multiLevelType w:val="hybridMultilevel"/>
     <w:tmpl w:val="5E4881DC"/>
@@ -2073,7 +2263,7 @@
       </w:rPr>
     </w:lvl>
   </w:abstractNum>
-  <w:abstractNum w:abstractNumId="5" w15:restartNumberingAfterBreak="0">
+  <w:abstractNum w:abstractNumId="6" w15:restartNumberingAfterBreak="0">
     <w:nsid w:val="6D094E20"/>
     <w:multiLevelType w:val="hybridMultilevel"/>
     <w:tmpl w:val="C396C570"/>
@@ -2193,16 +2383,19 @@
     <w:abstractNumId w:val="2"/>
   </w:num>
   <w:num w:numId="3">
-    <w:abstractNumId w:val="5"/>
+    <w:abstractNumId w:val="6"/>
   </w:num>
   <w:num w:numId="4">
     <w:abstractNumId w:val="0"/>
   </w:num>
   <w:num w:numId="5">
-    <w:abstractNumId w:val="3"/>
+    <w:abstractNumId w:val="4"/>
   </w:num>
   <w:num w:numId="6">
-    <w:abstractNumId w:val="4"/>
+    <w:abstractNumId w:val="5"/>
+  </w:num>
+  <w:num w:numId="7">
+    <w:abstractNumId w:val="3"/>
   </w:num>
 </w:numbering>
 </file>

</xml_diff>

<commit_message>
Update notes (change one field of order)
</commit_message>
<xml_diff>
--- a/Notes projet.docx
+++ b/Notes projet.docx
@@ -1462,7 +1462,7 @@
               </w:numPr>
             </w:pPr>
             <w:r>
-              <w:t>NbrArticles (int)</w:t>
+              <w:t>Prix total (float)</w:t>
             </w:r>
           </w:p>
           <w:p>
@@ -1474,7 +1474,10 @@
               </w:numPr>
             </w:pPr>
             <w:r>
-              <w:t>Prix total (float)</w:t>
+              <w:t>Liste d’articles (</w:t>
+            </w:r>
+            <w:r>
+              <w:t>List)</w:t>
             </w:r>
           </w:p>
         </w:tc>

</xml_diff>

<commit_message>
Update entities fields + notes
</commit_message>
<xml_diff>
--- a/Notes projet.docx
+++ b/Notes projet.docx
@@ -131,27 +131,16 @@
           <w:numId w:val="1"/>
         </w:numPr>
         <w:rPr>
-          <w:highlight w:val="yellow"/>
-        </w:rPr>
-      </w:pPr>
-      <w:r>
-        <w:rPr>
-          <w:highlight w:val="yellow"/>
-        </w:rPr>
-        <w:t>Liste jeux</w:t>
-      </w:r>
-      <w:r>
-        <w:rPr>
-          <w:highlight w:val="yellow"/>
-        </w:rPr>
-        <w:t xml:space="preserve"> </w:t>
-      </w:r>
-      <w:r>
-        <w:rPr>
           <w:color w:val="ED7D31" w:themeColor="accent2"/>
           <w:highlight w:val="yellow"/>
         </w:rPr>
-        <w:t>( ?)</w:t>
+      </w:pPr>
+      <w:r>
+        <w:rPr>
+          <w:color w:val="ED7D31" w:themeColor="accent2"/>
+          <w:highlight w:val="yellow"/>
+        </w:rPr>
+        <w:t>Page présentation produit et commentaires</w:t>
       </w:r>
     </w:p>
     <w:p>
@@ -162,27 +151,16 @@
           <w:numId w:val="1"/>
         </w:numPr>
         <w:rPr>
-          <w:highlight w:val="yellow"/>
-        </w:rPr>
-      </w:pPr>
-      <w:r>
-        <w:rPr>
-          <w:highlight w:val="yellow"/>
-        </w:rPr>
-        <w:t>Liste consoles</w:t>
-      </w:r>
-      <w:r>
-        <w:rPr>
-          <w:highlight w:val="yellow"/>
-        </w:rPr>
-        <w:t xml:space="preserve"> </w:t>
-      </w:r>
-      <w:r>
-        <w:rPr>
           <w:color w:val="ED7D31" w:themeColor="accent2"/>
           <w:highlight w:val="yellow"/>
         </w:rPr>
-        <w:t>( ?)</w:t>
+      </w:pPr>
+      <w:r>
+        <w:rPr>
+          <w:color w:val="ED7D31" w:themeColor="accent2"/>
+          <w:highlight w:val="yellow"/>
+        </w:rPr>
+        <w:t>Page recherche ?</w:t>
       </w:r>
     </w:p>
     <w:p>
@@ -193,16 +171,14 @@
           <w:numId w:val="1"/>
         </w:numPr>
         <w:rPr>
-          <w:color w:val="ED7D31" w:themeColor="accent2"/>
-          <w:highlight w:val="yellow"/>
-        </w:rPr>
-      </w:pPr>
-      <w:r>
-        <w:rPr>
-          <w:color w:val="ED7D31" w:themeColor="accent2"/>
-          <w:highlight w:val="yellow"/>
-        </w:rPr>
-        <w:t>Page présentation produit et commentaires</w:t>
+          <w:highlight w:val="green"/>
+        </w:rPr>
+      </w:pPr>
+      <w:r>
+        <w:rPr>
+          <w:highlight w:val="green"/>
+        </w:rPr>
+        <w:t>Achat</w:t>
       </w:r>
     </w:p>
     <w:p>
@@ -214,15 +190,15 @@
         </w:numPr>
         <w:rPr>
           <w:color w:val="ED7D31" w:themeColor="accent2"/>
-          <w:highlight w:val="yellow"/>
+          <w:highlight w:val="green"/>
         </w:rPr>
       </w:pPr>
       <w:r>
         <w:rPr>
           <w:color w:val="ED7D31" w:themeColor="accent2"/>
-          <w:highlight w:val="yellow"/>
-        </w:rPr>
-        <w:t>Page recherche ?</w:t>
+          <w:highlight w:val="green"/>
+        </w:rPr>
+        <w:t>Panier</w:t>
       </w:r>
     </w:p>
     <w:p>
@@ -233,14 +209,16 @@
           <w:numId w:val="1"/>
         </w:numPr>
         <w:rPr>
+          <w:color w:val="ED7D31" w:themeColor="accent2"/>
           <w:highlight w:val="green"/>
         </w:rPr>
       </w:pPr>
       <w:r>
         <w:rPr>
+          <w:color w:val="ED7D31" w:themeColor="accent2"/>
           <w:highlight w:val="green"/>
         </w:rPr>
-        <w:t>Achat</w:t>
+        <w:t>Adresse d’envoi</w:t>
       </w:r>
     </w:p>
     <w:p>
@@ -260,7 +238,7 @@
           <w:color w:val="ED7D31" w:themeColor="accent2"/>
           <w:highlight w:val="green"/>
         </w:rPr>
-        <w:t>Panier</w:t>
+        <w:t>Validation de transaction</w:t>
       </w:r>
     </w:p>
     <w:p>
@@ -280,7 +258,7 @@
           <w:color w:val="ED7D31" w:themeColor="accent2"/>
           <w:highlight w:val="green"/>
         </w:rPr>
-        <w:t>Adresse d’envoi</w:t>
+        <w:t>Suivi colis</w:t>
       </w:r>
     </w:p>
     <w:p>
@@ -300,46 +278,6 @@
           <w:color w:val="ED7D31" w:themeColor="accent2"/>
           <w:highlight w:val="green"/>
         </w:rPr>
-        <w:t>Validation de transaction</w:t>
-      </w:r>
-    </w:p>
-    <w:p>
-      <w:pPr>
-        <w:pStyle w:val="Paragraphedeliste"/>
-        <w:numPr>
-          <w:ilvl w:val="0"/>
-          <w:numId w:val="1"/>
-        </w:numPr>
-        <w:rPr>
-          <w:color w:val="ED7D31" w:themeColor="accent2"/>
-          <w:highlight w:val="green"/>
-        </w:rPr>
-      </w:pPr>
-      <w:r>
-        <w:rPr>
-          <w:color w:val="ED7D31" w:themeColor="accent2"/>
-          <w:highlight w:val="green"/>
-        </w:rPr>
-        <w:t>Suivi colis</w:t>
-      </w:r>
-    </w:p>
-    <w:p>
-      <w:pPr>
-        <w:pStyle w:val="Paragraphedeliste"/>
-        <w:numPr>
-          <w:ilvl w:val="0"/>
-          <w:numId w:val="1"/>
-        </w:numPr>
-        <w:rPr>
-          <w:color w:val="ED7D31" w:themeColor="accent2"/>
-          <w:highlight w:val="green"/>
-        </w:rPr>
-      </w:pPr>
-      <w:r>
-        <w:rPr>
-          <w:color w:val="ED7D31" w:themeColor="accent2"/>
-          <w:highlight w:val="green"/>
-        </w:rPr>
         <w:t xml:space="preserve">Commandes </w:t>
       </w:r>
       <w:r>
@@ -625,36 +563,7 @@
         <w:rPr>
           <w:highlight w:val="green"/>
         </w:rPr>
-        <w:t xml:space="preserve"> =&gt; dépend de la cause d’expiration (soit mapping en ram serveur, soit stockage en </w:t>
-      </w:r>
-      <w:proofErr w:type="spellStart"/>
-      <w:r>
-        <w:rPr>
-          <w:highlight w:val="green"/>
-        </w:rPr>
-        <w:t>bdd</w:t>
-      </w:r>
-      <w:proofErr w:type="spellEnd"/>
-      <w:r>
-        <w:rPr>
-          <w:highlight w:val="green"/>
-        </w:rPr>
-        <w:t xml:space="preserve"> et rappels)</w:t>
-      </w:r>
-    </w:p>
-    <w:p>
-      <w:pPr>
-        <w:pStyle w:val="Paragraphedeliste"/>
-        <w:numPr>
-          <w:ilvl w:val="0"/>
-          <w:numId w:val="4"/>
-        </w:numPr>
-        <w:rPr>
-          <w:u w:val="single"/>
-        </w:rPr>
-      </w:pPr>
-      <w:r>
-        <w:t>Type ?</w:t>
+        <w:t xml:space="preserve"> =&gt; dépend de la cause d’expiration (soit mapping en ram serveur, soit stockage en bdd et rappels)</w:t>
       </w:r>
     </w:p>
     <w:p>
@@ -760,7 +669,6 @@
         </w:rPr>
       </w:pPr>
       <w:r>
-        <w:lastRenderedPageBreak/>
         <w:t xml:space="preserve">Commentaire 1,1 </w:t>
       </w:r>
       <w:r>
@@ -818,6 +726,7 @@
               <w:jc w:val="center"/>
             </w:pPr>
             <w:r>
+              <w:lastRenderedPageBreak/>
               <w:t>Produit</w:t>
             </w:r>
             <w:r>
@@ -843,15 +752,7 @@
               </w:numPr>
             </w:pPr>
             <w:r>
-              <w:t>ID (</w:t>
-            </w:r>
-            <w:proofErr w:type="spellStart"/>
-            <w:r>
-              <w:t>int</w:t>
-            </w:r>
-            <w:proofErr w:type="spellEnd"/>
-            <w:r>
-              <w:t>)</w:t>
+              <w:t>ID (int)</w:t>
             </w:r>
           </w:p>
           <w:p>
@@ -866,15 +767,7 @@
               <w:t>Nom</w:t>
             </w:r>
             <w:r>
-              <w:t xml:space="preserve"> (</w:t>
-            </w:r>
-            <w:proofErr w:type="spellStart"/>
-            <w:r>
-              <w:t>str</w:t>
-            </w:r>
-            <w:proofErr w:type="spellEnd"/>
-            <w:r>
-              <w:t>)</w:t>
+              <w:t xml:space="preserve"> (str)</w:t>
             </w:r>
           </w:p>
           <w:p>
@@ -889,15 +782,7 @@
               <w:t>Prix</w:t>
             </w:r>
             <w:r>
-              <w:t xml:space="preserve"> (</w:t>
-            </w:r>
-            <w:proofErr w:type="spellStart"/>
-            <w:r>
-              <w:t>float</w:t>
-            </w:r>
-            <w:proofErr w:type="spellEnd"/>
-            <w:r>
-              <w:t>)</w:t>
+              <w:t xml:space="preserve"> (float)</w:t>
             </w:r>
           </w:p>
           <w:p>
@@ -914,36 +799,11 @@
             <w:r>
               <w:t xml:space="preserve"> (</w:t>
             </w:r>
-            <w:proofErr w:type="spellStart"/>
-            <w:r>
-              <w:t>bool</w:t>
-            </w:r>
-            <w:proofErr w:type="spellEnd"/>
+            <w:r>
+              <w:t>int</w:t>
+            </w:r>
             <w:r>
               <w:t>)</w:t>
-            </w:r>
-            <w:r>
-              <w:t xml:space="preserve"> </w:t>
-            </w:r>
-            <w:r>
-              <w:rPr>
-                <w:color w:val="ED7D31" w:themeColor="accent2"/>
-              </w:rPr>
-              <w:t xml:space="preserve">pas </w:t>
-            </w:r>
-            <w:proofErr w:type="spellStart"/>
-            <w:r>
-              <w:rPr>
-                <w:color w:val="ED7D31" w:themeColor="accent2"/>
-              </w:rPr>
-              <w:t>int</w:t>
-            </w:r>
-            <w:proofErr w:type="spellEnd"/>
-            <w:r>
-              <w:rPr>
-                <w:color w:val="ED7D31" w:themeColor="accent2"/>
-              </w:rPr>
-              <w:t> ?</w:t>
             </w:r>
           </w:p>
           <w:p>
@@ -956,6 +816,18 @@
             </w:pPr>
             <w:r>
               <w:t>Note</w:t>
+            </w:r>
+          </w:p>
+          <w:p>
+            <w:pPr>
+              <w:pStyle w:val="Paragraphedeliste"/>
+              <w:numPr>
+                <w:ilvl w:val="0"/>
+                <w:numId w:val="6"/>
+              </w:numPr>
+            </w:pPr>
+            <w:r>
+              <w:t>Lien img</w:t>
             </w:r>
           </w:p>
           <w:p>
@@ -971,113 +843,8 @@
               </w:rPr>
             </w:pPr>
             <w:r>
-              <w:rPr>
-                <w:i/>
-                <w:iCs/>
-              </w:rPr>
-              <w:t>Type (</w:t>
-            </w:r>
-            <w:proofErr w:type="spellStart"/>
-            <w:r>
-              <w:rPr>
-                <w:i/>
-                <w:iCs/>
-              </w:rPr>
-              <w:t>str</w:t>
-            </w:r>
-            <w:proofErr w:type="spellEnd"/>
-            <w:r>
-              <w:rPr>
-                <w:i/>
-                <w:iCs/>
-              </w:rPr>
-              <w:t>/</w:t>
-            </w:r>
-            <w:proofErr w:type="spellStart"/>
-            <w:r>
-              <w:rPr>
-                <w:i/>
-                <w:iCs/>
-              </w:rPr>
-              <w:t>fk</w:t>
-            </w:r>
-            <w:proofErr w:type="spellEnd"/>
-            <w:r>
-              <w:rPr>
-                <w:i/>
-                <w:iCs/>
-              </w:rPr>
-              <w:t>)</w:t>
-            </w:r>
-            <w:r>
-              <w:rPr>
-                <w:i/>
-                <w:iCs/>
-              </w:rPr>
-              <w:t> ?</w:t>
-            </w:r>
-          </w:p>
-          <w:p>
-            <w:pPr>
-              <w:pStyle w:val="Paragraphedeliste"/>
-              <w:numPr>
-                <w:ilvl w:val="0"/>
-                <w:numId w:val="6"/>
-              </w:numPr>
-              <w:rPr>
-                <w:i/>
-                <w:iCs/>
-              </w:rPr>
-            </w:pPr>
-            <w:r>
-              <w:rPr>
-                <w:i/>
-                <w:iCs/>
-                <w:color w:val="ED7D31" w:themeColor="accent2"/>
-              </w:rPr>
-              <w:t xml:space="preserve">Lien </w:t>
-            </w:r>
-            <w:proofErr w:type="spellStart"/>
-            <w:r>
-              <w:rPr>
-                <w:i/>
-                <w:iCs/>
-                <w:color w:val="ED7D31" w:themeColor="accent2"/>
-              </w:rPr>
-              <w:t>img</w:t>
-            </w:r>
-            <w:proofErr w:type="spellEnd"/>
-          </w:p>
-          <w:p>
-            <w:pPr>
-              <w:pStyle w:val="Paragraphedeliste"/>
-              <w:numPr>
-                <w:ilvl w:val="0"/>
-                <w:numId w:val="6"/>
-              </w:numPr>
-              <w:rPr>
-                <w:i/>
-                <w:iCs/>
-              </w:rPr>
-            </w:pPr>
-            <w:r>
-              <w:rPr>
-                <w:i/>
-                <w:iCs/>
-                <w:color w:val="ED7D31" w:themeColor="accent2"/>
-              </w:rPr>
-              <w:t xml:space="preserve">Release </w:t>
-            </w:r>
-            <w:proofErr w:type="spellStart"/>
-            <w:r>
-              <w:rPr>
-                <w:i/>
-                <w:iCs/>
-                <w:color w:val="ED7D31" w:themeColor="accent2"/>
-              </w:rPr>
-              <w:t>year</w:t>
-            </w:r>
-            <w:proofErr w:type="spellEnd"/>
+              <w:t>Release year</w:t>
+            </w:r>
           </w:p>
         </w:tc>
       </w:tr>
@@ -1287,21 +1054,8 @@
                 <w:numId w:val="6"/>
               </w:numPr>
             </w:pPr>
-            <w:proofErr w:type="spellStart"/>
-            <w:r>
-              <w:t>NbrJoueurs</w:t>
-            </w:r>
-            <w:proofErr w:type="spellEnd"/>
-            <w:r>
-              <w:t xml:space="preserve"> hors-ligne (</w:t>
-            </w:r>
-            <w:proofErr w:type="spellStart"/>
-            <w:r>
-              <w:t>int</w:t>
-            </w:r>
-            <w:proofErr w:type="spellEnd"/>
-            <w:r>
-              <w:t>)</w:t>
+            <w:r>
+              <w:t>NbrJoueurs hors-ligne (int)</w:t>
             </w:r>
             <w:r>
               <w:t xml:space="preserve"> </w:t>
@@ -1321,21 +1075,8 @@
                 <w:numId w:val="6"/>
               </w:numPr>
             </w:pPr>
-            <w:proofErr w:type="spellStart"/>
-            <w:r>
-              <w:t>NbrJoueurs</w:t>
-            </w:r>
-            <w:proofErr w:type="spellEnd"/>
-            <w:r>
-              <w:t xml:space="preserve"> en ligne (</w:t>
-            </w:r>
-            <w:proofErr w:type="spellStart"/>
-            <w:r>
-              <w:t>int</w:t>
-            </w:r>
-            <w:proofErr w:type="spellEnd"/>
-            <w:r>
-              <w:t>)</w:t>
+            <w:r>
+              <w:t>NbrJoueurs en ligne (int)</w:t>
             </w:r>
           </w:p>
         </w:tc>
@@ -1446,15 +1187,7 @@
               </w:numPr>
             </w:pPr>
             <w:r>
-              <w:t>ID (</w:t>
-            </w:r>
-            <w:proofErr w:type="spellStart"/>
-            <w:r>
-              <w:t>int</w:t>
-            </w:r>
-            <w:proofErr w:type="spellEnd"/>
-            <w:r>
-              <w:t>)</w:t>
+              <w:t>ID (int)</w:t>
             </w:r>
           </w:p>
           <w:p>
@@ -1469,15 +1202,19 @@
               <w:t>Name</w:t>
             </w:r>
             <w:r>
-              <w:t xml:space="preserve"> (</w:t>
-            </w:r>
-            <w:proofErr w:type="spellStart"/>
-            <w:r>
-              <w:t>str</w:t>
-            </w:r>
-            <w:proofErr w:type="spellEnd"/>
-            <w:r>
-              <w:t>)</w:t>
+              <w:t xml:space="preserve"> (str)</w:t>
+            </w:r>
+          </w:p>
+          <w:p>
+            <w:pPr>
+              <w:pStyle w:val="Paragraphedeliste"/>
+              <w:numPr>
+                <w:ilvl w:val="0"/>
+                <w:numId w:val="6"/>
+              </w:numPr>
+            </w:pPr>
+            <w:r>
+              <w:t>Mail (str)</w:t>
             </w:r>
           </w:p>
           <w:p>
@@ -1495,180 +1232,13 @@
               <w:rPr>
                 <w:strike/>
               </w:rPr>
-              <w:t>Genre</w:t>
+              <w:t>NbrCommentaires (</w:t>
             </w:r>
             <w:r>
               <w:rPr>
                 <w:strike/>
               </w:rPr>
-              <w:t xml:space="preserve"> (</w:t>
-            </w:r>
-            <w:proofErr w:type="spellStart"/>
-            <w:r>
-              <w:rPr>
-                <w:strike/>
-              </w:rPr>
-              <w:t>int</w:t>
-            </w:r>
-            <w:proofErr w:type="spellEnd"/>
-            <w:r>
-              <w:rPr>
-                <w:strike/>
-              </w:rPr>
-              <w:t>)</w:t>
-            </w:r>
-          </w:p>
-          <w:p>
-            <w:pPr>
-              <w:pStyle w:val="Paragraphedeliste"/>
-              <w:numPr>
-                <w:ilvl w:val="0"/>
-                <w:numId w:val="6"/>
-              </w:numPr>
-              <w:rPr>
-                <w:strike/>
-              </w:rPr>
-            </w:pPr>
-            <w:r>
-              <w:rPr>
-                <w:strike/>
-              </w:rPr>
-              <w:t>Date de naissance</w:t>
-            </w:r>
-            <w:r>
-              <w:rPr>
-                <w:strike/>
-              </w:rPr>
-              <w:t xml:space="preserve"> (date)</w:t>
-            </w:r>
-          </w:p>
-          <w:p>
-            <w:pPr>
-              <w:pStyle w:val="Paragraphedeliste"/>
-              <w:numPr>
-                <w:ilvl w:val="0"/>
-                <w:numId w:val="6"/>
-              </w:numPr>
-            </w:pPr>
-            <w:r>
-              <w:t>Adresse</w:t>
-            </w:r>
-            <w:r>
-              <w:t xml:space="preserve"> (</w:t>
-            </w:r>
-            <w:proofErr w:type="spellStart"/>
-            <w:r>
-              <w:t>str</w:t>
-            </w:r>
-            <w:proofErr w:type="spellEnd"/>
-            <w:r>
-              <w:t>)</w:t>
-            </w:r>
-          </w:p>
-          <w:p>
-            <w:pPr>
-              <w:pStyle w:val="Paragraphedeliste"/>
-              <w:numPr>
-                <w:ilvl w:val="0"/>
-                <w:numId w:val="6"/>
-              </w:numPr>
-            </w:pPr>
-            <w:r>
-              <w:t>Code postal</w:t>
-            </w:r>
-            <w:r>
-              <w:t xml:space="preserve"> (</w:t>
-            </w:r>
-            <w:proofErr w:type="spellStart"/>
-            <w:r>
-              <w:t>int</w:t>
-            </w:r>
-            <w:proofErr w:type="spellEnd"/>
-            <w:r>
-              <w:t>)</w:t>
-            </w:r>
-          </w:p>
-          <w:p>
-            <w:pPr>
-              <w:pStyle w:val="Paragraphedeliste"/>
-              <w:numPr>
-                <w:ilvl w:val="0"/>
-                <w:numId w:val="6"/>
-              </w:numPr>
-            </w:pPr>
-            <w:r>
-              <w:t>Ville</w:t>
-            </w:r>
-            <w:r>
-              <w:t xml:space="preserve"> (</w:t>
-            </w:r>
-            <w:proofErr w:type="spellStart"/>
-            <w:r>
-              <w:t>str</w:t>
-            </w:r>
-            <w:proofErr w:type="spellEnd"/>
-            <w:r>
-              <w:t>)</w:t>
-            </w:r>
-          </w:p>
-          <w:p>
-            <w:pPr>
-              <w:pStyle w:val="Paragraphedeliste"/>
-              <w:numPr>
-                <w:ilvl w:val="0"/>
-                <w:numId w:val="6"/>
-              </w:numPr>
-            </w:pPr>
-            <w:r>
-              <w:t>Mail (</w:t>
-            </w:r>
-            <w:proofErr w:type="spellStart"/>
-            <w:r>
-              <w:t>str</w:t>
-            </w:r>
-            <w:proofErr w:type="spellEnd"/>
-            <w:r>
-              <w:t>)</w:t>
-            </w:r>
-          </w:p>
-          <w:p>
-            <w:pPr>
-              <w:pStyle w:val="Paragraphedeliste"/>
-              <w:numPr>
-                <w:ilvl w:val="0"/>
-                <w:numId w:val="6"/>
-              </w:numPr>
-              <w:rPr>
-                <w:strike/>
-              </w:rPr>
-            </w:pPr>
-            <w:proofErr w:type="spellStart"/>
-            <w:r>
-              <w:rPr>
-                <w:strike/>
-              </w:rPr>
-              <w:t>NbrCommentaires</w:t>
-            </w:r>
-            <w:proofErr w:type="spellEnd"/>
-            <w:r>
-              <w:rPr>
-                <w:strike/>
-              </w:rPr>
-              <w:t xml:space="preserve"> (</w:t>
-            </w:r>
-            <w:proofErr w:type="spellStart"/>
-            <w:r>
-              <w:rPr>
-                <w:strike/>
-              </w:rPr>
-              <w:t>int</w:t>
-            </w:r>
-            <w:proofErr w:type="spellEnd"/>
-            <w:r>
-              <w:rPr>
-                <w:strike/>
-              </w:rPr>
-              <w:t>)</w:t>
+              <w:t>int)</w:t>
             </w:r>
             <w:r>
               <w:rPr>
@@ -1725,15 +1295,7 @@
               </w:numPr>
             </w:pPr>
             <w:r>
-              <w:t>ID (</w:t>
-            </w:r>
-            <w:proofErr w:type="spellStart"/>
-            <w:r>
-              <w:t>int</w:t>
-            </w:r>
-            <w:proofErr w:type="spellEnd"/>
-            <w:r>
-              <w:t>)</w:t>
+              <w:t>ID (int)</w:t>
             </w:r>
           </w:p>
           <w:p>
@@ -1747,16 +1309,8 @@
             <w:r>
               <w:t>Numéro de commande (</w:t>
             </w:r>
-            <w:proofErr w:type="spellStart"/>
-            <w:r>
-              <w:rPr>
-                <w:strike/>
-              </w:rPr>
-              <w:t>str</w:t>
-            </w:r>
-            <w:proofErr w:type="spellEnd"/>
-            <w:r>
-              <w:t>/UUID</w:t>
+            <w:r>
+              <w:t>UUID</w:t>
             </w:r>
             <w:r>
               <w:t>)</w:t>
@@ -1770,70 +1324,7 @@
                 <w:numId w:val="6"/>
               </w:numPr>
             </w:pPr>
-            <w:proofErr w:type="spellStart"/>
-            <w:r>
-              <w:t>NbrArticles</w:t>
-            </w:r>
-            <w:proofErr w:type="spellEnd"/>
-            <w:r>
-              <w:t xml:space="preserve"> (</w:t>
-            </w:r>
-            <w:proofErr w:type="spellStart"/>
-            <w:r>
-              <w:t>int</w:t>
-            </w:r>
-            <w:proofErr w:type="spellEnd"/>
-            <w:r>
-              <w:t>)</w:t>
-            </w:r>
-            <w:r>
-              <w:t xml:space="preserve"> </w:t>
-            </w:r>
-            <w:r>
-              <w:rPr>
-                <w:color w:val="ED7D31" w:themeColor="accent2"/>
-              </w:rPr>
-              <w:t>=&gt; table articles commande</w:t>
-            </w:r>
-            <w:r>
-              <w:rPr>
-                <w:color w:val="ED7D31" w:themeColor="accent2"/>
-              </w:rPr>
-              <w:t xml:space="preserve"> et peut être prix</w:t>
-            </w:r>
-          </w:p>
-          <w:p>
-            <w:pPr>
-              <w:pStyle w:val="Paragraphedeliste"/>
-              <w:numPr>
-                <w:ilvl w:val="0"/>
-                <w:numId w:val="6"/>
-              </w:numPr>
-            </w:pPr>
-            <w:r>
-              <w:t>Prix total (</w:t>
-            </w:r>
-            <w:proofErr w:type="spellStart"/>
-            <w:r>
-              <w:t>float</w:t>
-            </w:r>
-            <w:proofErr w:type="spellEnd"/>
-            <w:r>
-              <w:t>)</w:t>
-            </w:r>
-          </w:p>
-          <w:p>
-            <w:pPr>
-              <w:pStyle w:val="Paragraphedeliste"/>
-              <w:numPr>
-                <w:ilvl w:val="0"/>
-                <w:numId w:val="6"/>
-              </w:numPr>
-            </w:pPr>
-            <w:r>
-              <w:rPr>
-                <w:color w:val="ED7D31" w:themeColor="accent2"/>
-              </w:rPr>
+            <w:r>
               <w:t>Adresse</w:t>
             </w:r>
           </w:p>
@@ -1899,33 +1390,7 @@
               </w:numPr>
             </w:pPr>
             <w:r>
-              <w:t>ID (</w:t>
-            </w:r>
-            <w:proofErr w:type="spellStart"/>
-            <w:r>
-              <w:t>int</w:t>
-            </w:r>
-            <w:proofErr w:type="spellEnd"/>
-            <w:r>
-              <w:t>)</w:t>
-            </w:r>
-          </w:p>
-          <w:p>
-            <w:pPr>
-              <w:pStyle w:val="Paragraphedeliste"/>
-              <w:numPr>
-                <w:ilvl w:val="0"/>
-                <w:numId w:val="6"/>
-              </w:numPr>
-              <w:rPr>
-                <w:color w:val="ED7D31" w:themeColor="accent2"/>
-              </w:rPr>
-            </w:pPr>
-            <w:r>
-              <w:rPr>
-                <w:color w:val="ED7D31" w:themeColor="accent2"/>
-              </w:rPr>
-              <w:t>Utilisateur</w:t>
+              <w:t>ID (int)</w:t>
             </w:r>
           </w:p>
           <w:p>
@@ -1937,15 +1402,7 @@
               </w:numPr>
             </w:pPr>
             <w:r>
-              <w:t>Contenu (</w:t>
-            </w:r>
-            <w:proofErr w:type="spellStart"/>
-            <w:r>
-              <w:t>str</w:t>
-            </w:r>
-            <w:proofErr w:type="spellEnd"/>
-            <w:r>
-              <w:t>)</w:t>
+              <w:t>Contenu (str)</w:t>
             </w:r>
           </w:p>
           <w:p>
@@ -1957,15 +1414,7 @@
               </w:numPr>
             </w:pPr>
             <w:r>
-              <w:t>Note (</w:t>
-            </w:r>
-            <w:proofErr w:type="spellStart"/>
-            <w:r>
-              <w:t>int</w:t>
-            </w:r>
-            <w:proofErr w:type="spellEnd"/>
-            <w:r>
-              <w:t>)</w:t>
+              <w:t>Note (int)</w:t>
             </w:r>
           </w:p>
         </w:tc>
@@ -1977,6 +1426,7 @@
     <w:p/>
     <w:p/>
     <w:p/>
+    <w:p/>
     <w:p>
       <w:pPr>
         <w:rPr>
@@ -1993,7 +1443,6 @@
           <w:sz w:val="28"/>
           <w:szCs w:val="28"/>
         </w:rPr>
-        <w:lastRenderedPageBreak/>
         <w:t>Prochaine étapes :</w:t>
       </w:r>
     </w:p>
@@ -2030,6 +1479,7 @@
         </w:numPr>
       </w:pPr>
       <w:r>
+        <w:lastRenderedPageBreak/>
         <w:t>Créer vues</w:t>
       </w:r>
     </w:p>

</xml_diff>